<commit_message>
Update Project Proposal Thomas Beard.docx
</commit_message>
<xml_diff>
--- a/Project Proposal/Project Proposal Thomas Beard.docx
+++ b/Project Proposal/Project Proposal Thomas Beard.docx
@@ -241,6 +241,34 @@
         <w:bCs/>
       </w:rPr>
       <w:t>by Thomas Beard</w:t>
+    </w:r>
+    <w:r>
+      <w:rPr>
+        <w:b/>
+        <w:bCs/>
+      </w:rPr>
+      <w:br/>
+    </w:r>
+    <w:r>
+      <w:rPr>
+        <w:b/>
+        <w:bCs/>
+      </w:rPr>
+      <w:t>GitHub</w:t>
+    </w:r>
+    <w:r>
+      <w:rPr>
+        <w:b/>
+        <w:bCs/>
+      </w:rPr>
+      <w:t xml:space="preserve">: </w:t>
+    </w:r>
+    <w:r>
+      <w:rPr>
+        <w:b/>
+        <w:bCs/>
+      </w:rPr>
+      <w:t>https://github.com/Thomas-Beard/IR-Semantic-Analysis-AI</w:t>
     </w:r>
     <w:r>
       <w:rPr>
@@ -864,7 +892,6 @@
   <w:style w:type="character" w:default="1" w:styleId="DefaultParagraphFont">
     <w:name w:val="Default Paragraph Font"/>
     <w:uiPriority w:val="1"/>
-    <w:semiHidden/>
     <w:unhideWhenUsed/>
   </w:style>
   <w:style w:type="table" w:default="1" w:styleId="TableNormal">

</xml_diff>